<commit_message>
Fixes on exam document for Modeling Data and JOINs
</commit_message>
<xml_diff>
--- a/Courses/Software-Sciences/Module-3-Databases-New/Modeling-Data-and-SQL-JOIN-Exam/Modeling-Data-and-SQL-JOIN-Exam.docx
+++ b/Courses/Software-Sciences/Module-3-Databases-New/Modeling-Data-and-SQL-JOIN-Exam/Modeling-Data-and-SQL-JOIN-Exam.docx
@@ -88,7 +88,7 @@
           <w:noProof/>
         </w:rPr>
         <w:drawing>
-          <wp:inline distT="0" distB="0" distL="0" distR="0" wp14:anchorId="4A3C3AED" wp14:editId="7454AE26">
+          <wp:inline distT="0" distB="0" distL="0" distR="0" wp14:anchorId="4A3C3AED" wp14:editId="6EDBB590">
             <wp:extent cx="1319916" cy="591290"/>
             <wp:effectExtent l="0" t="0" r="0" b="0"/>
             <wp:docPr id="38579746" name="Picture 1" descr="A yellow and blue sign with white text&#10;&#10;Description automatically generated"/>
@@ -744,10 +744,18 @@
         <w:t>Electronics</w:t>
       </w:r>
       <w:r>
-        <w:t xml:space="preserve">", които </w:t>
+        <w:t xml:space="preserve">", </w:t>
       </w:r>
       <w:proofErr w:type="spellStart"/>
       <w:r>
+        <w:t>които</w:t>
+      </w:r>
+      <w:proofErr w:type="spellEnd"/>
+      <w:r>
+        <w:t xml:space="preserve"> </w:t>
+      </w:r>
+      <w:proofErr w:type="spellStart"/>
+      <w:r>
         <w:t>имат</w:t>
       </w:r>
       <w:proofErr w:type="spellEnd"/>
@@ -869,10 +877,18 @@
       </w:r>
       <w:proofErr w:type="spellEnd"/>
       <w:r>
-        <w:t xml:space="preserve"> на </w:t>
+        <w:t xml:space="preserve"> </w:t>
       </w:r>
       <w:proofErr w:type="spellStart"/>
       <w:r>
+        <w:t>на</w:t>
+      </w:r>
+      <w:proofErr w:type="spellEnd"/>
+      <w:r>
+        <w:t xml:space="preserve"> </w:t>
+      </w:r>
+      <w:proofErr w:type="spellStart"/>
+      <w:r>
         <w:t>продукта</w:t>
       </w:r>
       <w:proofErr w:type="spellEnd"/>
@@ -901,10 +917,18 @@
       </w:r>
       <w:proofErr w:type="spellEnd"/>
       <w:r>
-        <w:t xml:space="preserve"> на </w:t>
+        <w:t xml:space="preserve"> </w:t>
       </w:r>
       <w:proofErr w:type="spellStart"/>
       <w:r>
+        <w:t>на</w:t>
+      </w:r>
+      <w:proofErr w:type="spellEnd"/>
+      <w:r>
+        <w:t xml:space="preserve"> </w:t>
+      </w:r>
+      <w:proofErr w:type="spellStart"/>
+      <w:r>
         <w:t>продукта</w:t>
       </w:r>
       <w:proofErr w:type="spellEnd"/>
@@ -921,7 +945,15 @@
       </w:r>
       <w:proofErr w:type="spellEnd"/>
       <w:r>
-        <w:t xml:space="preserve"> на </w:t>
+        <w:t xml:space="preserve"> </w:t>
+      </w:r>
+      <w:proofErr w:type="spellStart"/>
+      <w:r>
+        <w:t>на</w:t>
+      </w:r>
+      <w:proofErr w:type="spellEnd"/>
+      <w:r>
+        <w:t xml:space="preserve"> </w:t>
       </w:r>
       <w:proofErr w:type="spellStart"/>
       <w:r>
@@ -1036,7 +1068,7 @@
         <w:tblLook w:val="04A0" w:firstRow="1" w:lastRow="0" w:firstColumn="1" w:lastColumn="0" w:noHBand="0" w:noVBand="1"/>
       </w:tblPr>
       <w:tblGrid>
-        <w:gridCol w:w="1982"/>
+        <w:gridCol w:w="1825"/>
         <w:gridCol w:w="1717"/>
         <w:gridCol w:w="4590"/>
         <w:gridCol w:w="1692"/>
@@ -1064,7 +1096,7 @@
                 <w:bCs/>
                 <w:noProof/>
               </w:rPr>
-              <w:t>ProductName</w:t>
+              <w:t>Name</w:t>
             </w:r>
           </w:p>
         </w:tc>
@@ -1098,6 +1130,7 @@
           <w:tcPr>
             <w:tcW w:w="4590" w:type="dxa"/>
             <w:shd w:val="clear" w:color="auto" w:fill="D9D9D9" w:themeFill="background1" w:themeFillShade="D9"/>
+            <w:vAlign w:val="center"/>
           </w:tcPr>
           <w:p>
             <w:pPr>
@@ -1123,6 +1156,7 @@
           <w:tcPr>
             <w:tcW w:w="1692" w:type="dxa"/>
             <w:shd w:val="clear" w:color="auto" w:fill="D9D9D9" w:themeFill="background1" w:themeFillShade="D9"/>
+            <w:vAlign w:val="center"/>
           </w:tcPr>
           <w:p>
             <w:pPr>
@@ -1156,7 +1190,7 @@
               <w:spacing w:after="0"/>
             </w:pPr>
             <w:r>
-              <w:t>George</w:t>
+              <w:t>Smartphone</w:t>
             </w:r>
           </w:p>
         </w:tc>
@@ -1177,6 +1211,7 @@
         <w:tc>
           <w:tcPr>
             <w:tcW w:w="4590" w:type="dxa"/>
+            <w:vAlign w:val="center"/>
           </w:tcPr>
           <w:p>
             <w:pPr>
@@ -1190,6 +1225,7 @@
         <w:tc>
           <w:tcPr>
             <w:tcW w:w="1692" w:type="dxa"/>
+            <w:vAlign w:val="center"/>
           </w:tcPr>
           <w:p>
             <w:pPr>
@@ -1212,7 +1248,7 @@
               <w:spacing w:after="0"/>
             </w:pPr>
             <w:r>
-              <w:t>John</w:t>
+              <w:t>Laptop</w:t>
             </w:r>
           </w:p>
         </w:tc>
@@ -1233,6 +1269,7 @@
         <w:tc>
           <w:tcPr>
             <w:tcW w:w="4590" w:type="dxa"/>
+            <w:vAlign w:val="center"/>
           </w:tcPr>
           <w:p>
             <w:pPr>
@@ -1246,6 +1283,7 @@
         <w:tc>
           <w:tcPr>
             <w:tcW w:w="1692" w:type="dxa"/>
+            <w:vAlign w:val="center"/>
           </w:tcPr>
           <w:p>
             <w:pPr>

</xml_diff>